<commit_message>
add notes of next stations to ms3
</commit_message>
<xml_diff>
--- a/MS3/Milestone 3.docx
+++ b/MS3/Milestone 3.docx
@@ -1511,25 +1511,7 @@
           <w:sz w:val="24"/>
           <w:szCs w:val="24"/>
         </w:rPr>
-        <w:t>configures</w:t>
-      </w:r>
-      <w:r>
-        <w:rPr>
-          <w:rFonts w:eastAsia="Times New Roman" w:cstheme="minorHAnsi"/>
-          <w:color w:val="000000"/>
-          <w:sz w:val="24"/>
-          <w:szCs w:val="24"/>
-        </w:rPr>
-        <w:t xml:space="preserve"> the line</w:t>
-      </w:r>
-      <w:r>
-        <w:rPr>
-          <w:rFonts w:eastAsia="Times New Roman" w:cstheme="minorHAnsi"/>
-          <w:color w:val="000000"/>
-          <w:sz w:val="24"/>
-          <w:szCs w:val="24"/>
-        </w:rPr>
-        <w:t xml:space="preserve"> </w:t>
+        <w:t xml:space="preserve">configures the line </w:t>
       </w:r>
       <w:r>
         <w:rPr>
@@ -1806,25 +1788,7 @@
           <w:sz w:val="24"/>
           <w:szCs w:val="24"/>
         </w:rPr>
-        <w:t xml:space="preserve">(from Milestone </w:t>
-      </w:r>
-      <w:r>
-        <w:rPr>
-          <w:rFonts w:eastAsia="Times New Roman" w:cstheme="minorHAnsi"/>
-          <w:color w:val="000000"/>
-          <w:sz w:val="24"/>
-          <w:szCs w:val="24"/>
-        </w:rPr>
-        <w:t>2</w:t>
-      </w:r>
-      <w:r>
-        <w:rPr>
-          <w:rFonts w:eastAsia="Times New Roman" w:cstheme="minorHAnsi"/>
-          <w:color w:val="000000"/>
-          <w:sz w:val="24"/>
-          <w:szCs w:val="24"/>
-        </w:rPr>
-        <w:t>)</w:t>
+        <w:t>(from Milestone 2)</w:t>
       </w:r>
     </w:p>
     <w:p>
@@ -6225,34 +6189,7 @@
           <w:sz w:val="24"/>
           <w:szCs w:val="24"/>
         </w:rPr>
-        <w:t xml:space="preserve">(from Milestone </w:t>
-      </w:r>
-      <w:r>
-        <w:rPr>
-          <w:rFonts w:eastAsia="Times New Roman" w:cstheme="minorHAnsi"/>
-          <w:color w:val="000000"/>
-          <w:sz w:val="24"/>
-          <w:szCs w:val="24"/>
-        </w:rPr>
-        <w:t>2</w:t>
-      </w:r>
-      <w:r>
-        <w:rPr>
-          <w:rFonts w:eastAsia="Times New Roman" w:cstheme="minorHAnsi"/>
-          <w:color w:val="000000"/>
-          <w:sz w:val="24"/>
-          <w:szCs w:val="24"/>
-        </w:rPr>
-        <w:t>)</w:t>
-      </w:r>
-      <w:r>
-        <w:rPr>
-          <w:rFonts w:eastAsia="Times New Roman" w:cstheme="minorHAnsi"/>
-          <w:color w:val="000000"/>
-          <w:sz w:val="24"/>
-          <w:szCs w:val="24"/>
-        </w:rPr>
-        <w:t xml:space="preserve"> and </w:t>
+        <w:t xml:space="preserve">(from Milestone 2) and </w:t>
       </w:r>
       <w:r>
         <w:rPr>
@@ -9476,8 +9413,9 @@
           <w:sz w:val="24"/>
           <w:szCs w:val="24"/>
         </w:rPr>
-        <w:t>get</w:t>
-      </w:r>
+        <w:t>getSerialNumber</w:t>
+      </w:r>
+      <w:proofErr w:type="spellEnd"/>
       <w:r>
         <w:rPr>
           <w:rFonts w:ascii="Consolas" w:eastAsia="Times New Roman" w:hAnsi="Consolas" w:cstheme="minorHAnsi"/>
@@ -9485,9 +9423,9 @@
           <w:sz w:val="24"/>
           <w:szCs w:val="24"/>
         </w:rPr>
-        <w:t>SerialNumber</w:t>
-      </w:r>
-      <w:proofErr w:type="spellEnd"/>
+        <w:t>(</w:t>
+      </w:r>
+      <w:proofErr w:type="gramEnd"/>
       <w:r>
         <w:rPr>
           <w:rFonts w:ascii="Consolas" w:eastAsia="Times New Roman" w:hAnsi="Consolas" w:cstheme="minorHAnsi"/>
@@ -9495,26 +9433,7 @@
           <w:sz w:val="24"/>
           <w:szCs w:val="24"/>
         </w:rPr>
-        <w:t>(</w:t>
-      </w:r>
-      <w:proofErr w:type="gramEnd"/>
-      <w:r>
-        <w:rPr>
-          <w:rFonts w:ascii="Consolas" w:eastAsia="Times New Roman" w:hAnsi="Consolas" w:cstheme="minorHAnsi"/>
-          <w:color w:val="000000"/>
-          <w:sz w:val="24"/>
-          <w:szCs w:val="24"/>
-        </w:rPr>
-        <w:t>):</w:t>
-      </w:r>
-      <w:r>
-        <w:rPr>
-          <w:rFonts w:ascii="Consolas" w:eastAsia="Times New Roman" w:hAnsi="Consolas" w:cstheme="minorHAnsi"/>
-          <w:color w:val="000000"/>
-          <w:sz w:val="24"/>
-          <w:szCs w:val="24"/>
-        </w:rPr>
-        <w:t xml:space="preserve"> </w:t>
+        <w:t xml:space="preserve">): </w:t>
       </w:r>
       <w:r>
         <w:rPr>
@@ -9556,8 +9475,9 @@
           <w:sz w:val="24"/>
           <w:szCs w:val="24"/>
         </w:rPr>
-        <w:t>get</w:t>
-      </w:r>
+        <w:t>getQuantity</w:t>
+      </w:r>
+      <w:proofErr w:type="spellEnd"/>
       <w:r>
         <w:rPr>
           <w:rFonts w:ascii="Consolas" w:eastAsia="Times New Roman" w:hAnsi="Consolas" w:cstheme="minorHAnsi"/>
@@ -9565,9 +9485,9 @@
           <w:sz w:val="24"/>
           <w:szCs w:val="24"/>
         </w:rPr>
-        <w:t>Quantity</w:t>
-      </w:r>
-      <w:proofErr w:type="spellEnd"/>
+        <w:t>(</w:t>
+      </w:r>
+      <w:proofErr w:type="gramEnd"/>
       <w:r>
         <w:rPr>
           <w:rFonts w:ascii="Consolas" w:eastAsia="Times New Roman" w:hAnsi="Consolas" w:cstheme="minorHAnsi"/>
@@ -9575,26 +9495,7 @@
           <w:sz w:val="24"/>
           <w:szCs w:val="24"/>
         </w:rPr>
-        <w:t>(</w:t>
-      </w:r>
-      <w:proofErr w:type="gramEnd"/>
-      <w:r>
-        <w:rPr>
-          <w:rFonts w:ascii="Consolas" w:eastAsia="Times New Roman" w:hAnsi="Consolas" w:cstheme="minorHAnsi"/>
-          <w:color w:val="000000"/>
-          <w:sz w:val="24"/>
-          <w:szCs w:val="24"/>
-        </w:rPr>
-        <w:t>):</w:t>
-      </w:r>
-      <w:r>
-        <w:rPr>
-          <w:rFonts w:ascii="Consolas" w:eastAsia="Times New Roman" w:hAnsi="Consolas" w:cstheme="minorHAnsi"/>
-          <w:color w:val="000000"/>
-          <w:sz w:val="24"/>
-          <w:szCs w:val="24"/>
-        </w:rPr>
-        <w:t xml:space="preserve"> </w:t>
+        <w:t xml:space="preserve">): </w:t>
       </w:r>
       <w:r>
         <w:rPr>
@@ -9603,25 +9504,7 @@
           <w:sz w:val="24"/>
           <w:szCs w:val="24"/>
         </w:rPr>
-        <w:t>NUMBER</w:t>
-      </w:r>
-      <w:r>
-        <w:rPr>
-          <w:rFonts w:ascii="Consolas" w:eastAsia="Times New Roman" w:hAnsi="Consolas" w:cstheme="minorHAnsi"/>
-          <w:color w:val="365F91" w:themeColor="accent1" w:themeShade="BF"/>
-          <w:sz w:val="24"/>
-          <w:szCs w:val="24"/>
-        </w:rPr>
-        <w:t>_OF_ITEMS_LEFT</w:t>
-      </w:r>
-      <w:r>
-        <w:rPr>
-          <w:rFonts w:ascii="Consolas" w:eastAsia="Times New Roman" w:hAnsi="Consolas" w:cstheme="minorHAnsi"/>
-          <w:color w:val="365F91" w:themeColor="accent1" w:themeShade="BF"/>
-          <w:sz w:val="24"/>
-          <w:szCs w:val="24"/>
-        </w:rPr>
-        <w:t xml:space="preserve"> </w:t>
+        <w:t xml:space="preserve">NUMBER_OF_ITEMS_LEFT </w:t>
       </w:r>
     </w:p>
     <w:p>
@@ -9642,26 +9525,7 @@
           <w:szCs w:val="24"/>
         </w:rPr>
         <w:tab/>
-      </w:r>
-      <w:proofErr w:type="spellStart"/>
-      <w:r>
-        <w:rPr>
-          <w:rFonts w:eastAsia="Times New Roman" w:cstheme="minorHAnsi"/>
-          <w:color w:val="000000"/>
-          <w:sz w:val="24"/>
-          <w:szCs w:val="24"/>
-        </w:rPr>
-        <w:t>A</w:t>
-      </w:r>
-      <w:proofErr w:type="spellEnd"/>
-      <w:r>
-        <w:rPr>
-          <w:rFonts w:eastAsia="Times New Roman" w:cstheme="minorHAnsi"/>
-          <w:color w:val="000000"/>
-          <w:sz w:val="24"/>
-          <w:szCs w:val="24"/>
-        </w:rPr>
-        <w:t xml:space="preserve"> detailed example of the formatting is shown in the output above.</w:t>
+        <w:t>A detailed example of the formatting is shown in the output above.</w:t>
       </w:r>
     </w:p>
     <w:p>
@@ -9751,16 +9615,7 @@
           <w:sz w:val="24"/>
           <w:szCs w:val="24"/>
         </w:rPr>
-        <w:t xml:space="preserve">The </w:t>
-      </w:r>
-      <w:r>
-        <w:rPr>
-          <w:rFonts w:eastAsia="Times New Roman" w:cstheme="minorHAnsi"/>
-          <w:color w:val="000000"/>
-          <w:sz w:val="24"/>
-          <w:szCs w:val="24"/>
-        </w:rPr>
-        <w:t>Line</w:t>
+        <w:t>The Line</w:t>
       </w:r>
       <w:r>
         <w:rPr>
@@ -9778,16 +9633,7 @@
           <w:sz w:val="24"/>
           <w:szCs w:val="24"/>
         </w:rPr>
-        <w:t>Manager</w:t>
-      </w:r>
-      <w:r>
-        <w:rPr>
-          <w:rFonts w:eastAsia="Times New Roman" w:cstheme="minorHAnsi"/>
-          <w:color w:val="000000"/>
-          <w:sz w:val="24"/>
-          <w:szCs w:val="24"/>
-        </w:rPr>
-        <w:t xml:space="preserve"> module contains all the functionality for processing customer orders </w:t>
+        <w:t xml:space="preserve">Manager module contains all the functionality for processing customer orders </w:t>
       </w:r>
       <w:r>
         <w:rPr>
@@ -10280,7 +10126,73 @@
           <w:sz w:val="24"/>
           <w:szCs w:val="24"/>
         </w:rPr>
-        <w:t xml:space="preserve"> of the next </w:t>
+        <w:t xml:space="preserve"> </w:t>
+      </w:r>
+      <w:r>
+        <w:rPr>
+          <w:rFonts w:eastAsia="Times New Roman" w:cstheme="minorHAnsi"/>
+          <w:color w:val="000000"/>
+          <w:sz w:val="24"/>
+          <w:szCs w:val="24"/>
+        </w:rPr>
+        <w:t xml:space="preserve">in the vector of </w:t>
+      </w:r>
+      <w:r>
+        <w:rPr>
+          <w:rFonts w:eastAsia="Times New Roman" w:cstheme="minorHAnsi"/>
+          <w:b/>
+          <w:color w:val="365F91" w:themeColor="accent1" w:themeShade="BF"/>
+          <w:sz w:val="24"/>
+          <w:szCs w:val="24"/>
+        </w:rPr>
+        <w:t>Station</w:t>
+      </w:r>
+      <w:r>
+        <w:rPr>
+          <w:rFonts w:eastAsia="Times New Roman" w:cstheme="minorHAnsi"/>
+          <w:color w:val="000000"/>
+          <w:sz w:val="24"/>
+          <w:szCs w:val="24"/>
+        </w:rPr>
+        <w:t xml:space="preserve"> </w:t>
+      </w:r>
+      <w:r>
+        <w:rPr>
+          <w:rFonts w:eastAsia="Times New Roman" w:cstheme="minorHAnsi"/>
+          <w:color w:val="000000"/>
+          <w:sz w:val="24"/>
+          <w:szCs w:val="24"/>
+        </w:rPr>
+        <w:t>addresses that is the index</w:t>
+      </w:r>
+      <w:r>
+        <w:rPr>
+          <w:rFonts w:eastAsia="Times New Roman" w:cstheme="minorHAnsi"/>
+          <w:color w:val="000000"/>
+          <w:sz w:val="24"/>
+          <w:szCs w:val="24"/>
+        </w:rPr>
+        <w:t xml:space="preserve"> </w:t>
+      </w:r>
+      <w:proofErr w:type="spellStart"/>
+      <w:r>
+        <w:rPr>
+          <w:rFonts w:eastAsia="Times New Roman" w:cstheme="minorHAnsi"/>
+          <w:color w:val="000000"/>
+          <w:sz w:val="24"/>
+          <w:szCs w:val="24"/>
+        </w:rPr>
+        <w:t>the</w:t>
+      </w:r>
+      <w:proofErr w:type="spellEnd"/>
+      <w:r>
+        <w:rPr>
+          <w:rFonts w:eastAsia="Times New Roman" w:cstheme="minorHAnsi"/>
+          <w:color w:val="000000"/>
+          <w:sz w:val="24"/>
+          <w:szCs w:val="24"/>
+        </w:rPr>
+        <w:t xml:space="preserve"> next </w:t>
       </w:r>
       <w:r>
         <w:rPr>
@@ -10316,7 +10228,208 @@
           <w:sz w:val="24"/>
           <w:szCs w:val="24"/>
         </w:rPr>
-        <w:t xml:space="preserve">line, </w:t>
+        <w:t>assembly line;</w:t>
+      </w:r>
+      <w:r>
+        <w:rPr>
+          <w:rFonts w:eastAsia="Times New Roman" w:cstheme="minorHAnsi"/>
+          <w:color w:val="000000"/>
+          <w:sz w:val="24"/>
+          <w:szCs w:val="24"/>
+        </w:rPr>
+        <w:t xml:space="preserve"> </w:t>
+      </w:r>
+      <w:r>
+        <w:rPr>
+          <w:rFonts w:eastAsia="Times New Roman" w:cstheme="minorHAnsi"/>
+          <w:color w:val="000000"/>
+          <w:sz w:val="24"/>
+          <w:szCs w:val="24"/>
+        </w:rPr>
+        <w:t>for example, the vector {2, 3, 1, 5, 0} represents the following set of</w:t>
+      </w:r>
+      <w:bookmarkStart w:id="0" w:name="_GoBack"/>
+      <w:bookmarkEnd w:id="0"/>
+      <w:r>
+        <w:rPr>
+          <w:rFonts w:eastAsia="Times New Roman" w:cstheme="minorHAnsi"/>
+          <w:color w:val="000000"/>
+          <w:sz w:val="24"/>
+          <w:szCs w:val="24"/>
+        </w:rPr>
+        <w:t xml:space="preserve"> </w:t>
+      </w:r>
+      <w:r>
+        <w:rPr>
+          <w:rFonts w:eastAsia="Times New Roman" w:cstheme="minorHAnsi"/>
+          <w:b/>
+          <w:color w:val="365F91" w:themeColor="accent1" w:themeShade="BF"/>
+          <w:sz w:val="24"/>
+          <w:szCs w:val="24"/>
+        </w:rPr>
+        <w:t>Station</w:t>
+      </w:r>
+      <w:r>
+        <w:rPr>
+          <w:rFonts w:eastAsia="Times New Roman" w:cstheme="minorHAnsi"/>
+          <w:color w:val="000000"/>
+          <w:sz w:val="24"/>
+          <w:szCs w:val="24"/>
+        </w:rPr>
+        <w:t xml:space="preserve"> </w:t>
+      </w:r>
+      <w:r>
+        <w:rPr>
+          <w:rFonts w:eastAsia="Times New Roman" w:cstheme="minorHAnsi"/>
+          <w:color w:val="000000"/>
+          <w:sz w:val="24"/>
+          <w:szCs w:val="24"/>
+        </w:rPr>
+        <w:t>connections:</w:t>
+      </w:r>
+    </w:p>
+    <w:p>
+      <w:pPr>
+        <w:numPr>
+          <w:ilvl w:val="2"/>
+          <w:numId w:val="19"/>
+        </w:numPr>
+        <w:spacing w:before="100" w:beforeAutospacing="1" w:after="100" w:afterAutospacing="1" w:line="240" w:lineRule="auto"/>
+        <w:rPr>
+          <w:rFonts w:eastAsia="Times New Roman" w:cstheme="minorHAnsi"/>
+          <w:color w:val="000000"/>
+          <w:sz w:val="24"/>
+          <w:szCs w:val="24"/>
+        </w:rPr>
+      </w:pPr>
+      <w:r>
+        <w:rPr>
+          <w:rFonts w:eastAsia="Times New Roman" w:cstheme="minorHAnsi"/>
+          <w:color w:val="000000"/>
+          <w:sz w:val="24"/>
+          <w:szCs w:val="24"/>
+        </w:rPr>
+        <w:t>station 0 -&gt; station 2</w:t>
+      </w:r>
+    </w:p>
+    <w:p>
+      <w:pPr>
+        <w:numPr>
+          <w:ilvl w:val="2"/>
+          <w:numId w:val="19"/>
+        </w:numPr>
+        <w:spacing w:before="100" w:beforeAutospacing="1" w:after="100" w:afterAutospacing="1" w:line="240" w:lineRule="auto"/>
+        <w:rPr>
+          <w:rFonts w:eastAsia="Times New Roman" w:cstheme="minorHAnsi"/>
+          <w:color w:val="000000"/>
+          <w:sz w:val="24"/>
+          <w:szCs w:val="24"/>
+        </w:rPr>
+      </w:pPr>
+      <w:r>
+        <w:rPr>
+          <w:rFonts w:eastAsia="Times New Roman" w:cstheme="minorHAnsi"/>
+          <w:color w:val="000000"/>
+          <w:sz w:val="24"/>
+          <w:szCs w:val="24"/>
+        </w:rPr>
+        <w:t>station 1 -&gt; station 3</w:t>
+      </w:r>
+    </w:p>
+    <w:p>
+      <w:pPr>
+        <w:numPr>
+          <w:ilvl w:val="2"/>
+          <w:numId w:val="19"/>
+        </w:numPr>
+        <w:spacing w:before="100" w:beforeAutospacing="1" w:after="100" w:afterAutospacing="1" w:line="240" w:lineRule="auto"/>
+        <w:rPr>
+          <w:rFonts w:eastAsia="Times New Roman" w:cstheme="minorHAnsi"/>
+          <w:color w:val="000000"/>
+          <w:sz w:val="24"/>
+          <w:szCs w:val="24"/>
+        </w:rPr>
+      </w:pPr>
+      <w:r>
+        <w:rPr>
+          <w:rFonts w:eastAsia="Times New Roman" w:cstheme="minorHAnsi"/>
+          <w:color w:val="000000"/>
+          <w:sz w:val="24"/>
+          <w:szCs w:val="24"/>
+        </w:rPr>
+        <w:t>station 2 -&gt; station 1</w:t>
+      </w:r>
+    </w:p>
+    <w:p>
+      <w:pPr>
+        <w:numPr>
+          <w:ilvl w:val="2"/>
+          <w:numId w:val="19"/>
+        </w:numPr>
+        <w:spacing w:before="100" w:beforeAutospacing="1" w:after="100" w:afterAutospacing="1" w:line="240" w:lineRule="auto"/>
+        <w:rPr>
+          <w:rFonts w:eastAsia="Times New Roman" w:cstheme="minorHAnsi"/>
+          <w:color w:val="000000"/>
+          <w:sz w:val="24"/>
+          <w:szCs w:val="24"/>
+        </w:rPr>
+      </w:pPr>
+      <w:r>
+        <w:rPr>
+          <w:rFonts w:eastAsia="Times New Roman" w:cstheme="minorHAnsi"/>
+          <w:color w:val="000000"/>
+          <w:sz w:val="24"/>
+          <w:szCs w:val="24"/>
+        </w:rPr>
+        <w:t>station 3 -&gt; station 5</w:t>
+      </w:r>
+    </w:p>
+    <w:p>
+      <w:pPr>
+        <w:numPr>
+          <w:ilvl w:val="2"/>
+          <w:numId w:val="19"/>
+        </w:numPr>
+        <w:spacing w:before="100" w:beforeAutospacing="1" w:after="100" w:afterAutospacing="1" w:line="240" w:lineRule="auto"/>
+        <w:rPr>
+          <w:rFonts w:eastAsia="Times New Roman" w:cstheme="minorHAnsi"/>
+          <w:color w:val="000000"/>
+          <w:sz w:val="24"/>
+          <w:szCs w:val="24"/>
+        </w:rPr>
+      </w:pPr>
+      <w:r>
+        <w:rPr>
+          <w:rFonts w:eastAsia="Times New Roman" w:cstheme="minorHAnsi"/>
+          <w:color w:val="000000"/>
+          <w:sz w:val="24"/>
+          <w:szCs w:val="24"/>
+        </w:rPr>
+        <w:t>station 4 -&gt; station 0</w:t>
+      </w:r>
+    </w:p>
+    <w:p>
+      <w:pPr>
+        <w:numPr>
+          <w:ilvl w:val="2"/>
+          <w:numId w:val="19"/>
+        </w:numPr>
+        <w:spacing w:before="100" w:beforeAutospacing="1" w:after="100" w:afterAutospacing="1" w:line="240" w:lineRule="auto"/>
+        <w:rPr>
+          <w:rFonts w:eastAsia="Times New Roman" w:cstheme="minorHAnsi"/>
+          <w:color w:val="000000"/>
+          <w:sz w:val="24"/>
+          <w:szCs w:val="24"/>
+        </w:rPr>
+      </w:pPr>
+      <w:r>
+        <w:rPr>
+          <w:rFonts w:eastAsia="Times New Roman" w:cstheme="minorHAnsi"/>
+          <w:color w:val="000000"/>
+          <w:sz w:val="24"/>
+          <w:szCs w:val="24"/>
+        </w:rPr>
+        <w:t>for an assembly line 4 -&gt; 0 -&gt; 2 -&gt; 1 -&gt; 3 -&gt; 5</w:t>
       </w:r>
     </w:p>
     <w:p>
@@ -10394,16 +10507,7 @@
           <w:sz w:val="24"/>
           <w:szCs w:val="24"/>
         </w:rPr>
-        <w:t xml:space="preserve">  objects</w:t>
-      </w:r>
-      <w:r>
-        <w:rPr>
-          <w:rFonts w:eastAsia="Times New Roman" w:cstheme="minorHAnsi"/>
-          <w:color w:val="000000"/>
-          <w:sz w:val="24"/>
-          <w:szCs w:val="24"/>
-        </w:rPr>
-        <w:t xml:space="preserve">, </w:t>
+        <w:t xml:space="preserve">  objects, </w:t>
       </w:r>
     </w:p>
     <w:p>
@@ -10445,7 +10549,25 @@
           <w:sz w:val="24"/>
           <w:szCs w:val="24"/>
         </w:rPr>
-        <w:t xml:space="preserve">n the assembly line and </w:t>
+        <w:t>n the assembly line</w:t>
+      </w:r>
+      <w:r>
+        <w:rPr>
+          <w:rFonts w:eastAsia="Times New Roman" w:cstheme="minorHAnsi"/>
+          <w:color w:val="000000"/>
+          <w:sz w:val="24"/>
+          <w:szCs w:val="24"/>
+        </w:rPr>
+        <w:t xml:space="preserve"> (4 in the example above)</w:t>
+      </w:r>
+      <w:r>
+        <w:rPr>
+          <w:rFonts w:eastAsia="Times New Roman" w:cstheme="minorHAnsi"/>
+          <w:color w:val="000000"/>
+          <w:sz w:val="24"/>
+          <w:szCs w:val="24"/>
+        </w:rPr>
+        <w:t xml:space="preserve"> and </w:t>
       </w:r>
     </w:p>
     <w:p>
@@ -10480,16 +10602,7 @@
           <w:sz w:val="24"/>
           <w:szCs w:val="24"/>
         </w:rPr>
-        <w:t xml:space="preserve"> reference to an</w:t>
-      </w:r>
-      <w:r>
-        <w:rPr>
-          <w:rFonts w:eastAsia="Times New Roman" w:cstheme="minorHAnsi"/>
-          <w:color w:val="000000"/>
-          <w:sz w:val="24"/>
-          <w:szCs w:val="24"/>
-        </w:rPr>
-        <w:t xml:space="preserve"> </w:t>
+        <w:t xml:space="preserve"> reference to an </w:t>
       </w:r>
       <w:proofErr w:type="spellStart"/>
       <w:r>
@@ -10997,6 +11110,61 @@
           <w:sz w:val="24"/>
           <w:szCs w:val="24"/>
         </w:rPr>
+        <w:t xml:space="preserve"> receives a reference to an </w:t>
+      </w:r>
+      <w:proofErr w:type="spellStart"/>
+      <w:r>
+        <w:rPr>
+          <w:rFonts w:ascii="Consolas" w:hAnsi="Consolas" w:cs="Consolas"/>
+          <w:b/>
+          <w:color w:val="000000"/>
+        </w:rPr>
+        <w:t>std</w:t>
+      </w:r>
+      <w:proofErr w:type="spellEnd"/>
+      <w:r>
+        <w:rPr>
+          <w:rFonts w:ascii="Consolas" w:hAnsi="Consolas" w:cs="Consolas"/>
+          <w:b/>
+          <w:color w:val="000000"/>
+        </w:rPr>
+        <w:t>::</w:t>
+      </w:r>
+      <w:proofErr w:type="spellStart"/>
+      <w:r>
+        <w:rPr>
+          <w:rFonts w:ascii="Consolas" w:hAnsi="Consolas" w:cs="Consolas"/>
+          <w:b/>
+          <w:color w:val="2B91AF"/>
+        </w:rPr>
+        <w:t>ostream</w:t>
+      </w:r>
+      <w:proofErr w:type="spellEnd"/>
+      <w:r>
+        <w:rPr>
+          <w:rFonts w:eastAsia="Times New Roman" w:cstheme="minorHAnsi"/>
+          <w:color w:val="000000"/>
+          <w:sz w:val="24"/>
+          <w:szCs w:val="24"/>
+        </w:rPr>
+        <w:t xml:space="preserve"> object</w:t>
+      </w:r>
+      <w:r>
+        <w:rPr>
+          <w:rFonts w:eastAsia="Times New Roman" w:cstheme="minorHAnsi"/>
+          <w:color w:val="000000"/>
+          <w:sz w:val="24"/>
+          <w:szCs w:val="24"/>
+        </w:rPr>
+        <w:t>.</w:t>
+      </w:r>
+      <w:r>
+        <w:rPr>
+          <w:rFonts w:eastAsia="Times New Roman" w:cstheme="minorHAnsi"/>
+          <w:color w:val="000000"/>
+          <w:sz w:val="24"/>
+          <w:szCs w:val="24"/>
+        </w:rPr>
         <w:t xml:space="preserve"> </w:t>
       </w:r>
       <w:r>
@@ -11006,70 +11174,6 @@
           <w:sz w:val="24"/>
           <w:szCs w:val="24"/>
         </w:rPr>
-        <w:t xml:space="preserve">receives a reference to an </w:t>
-      </w:r>
-      <w:proofErr w:type="spellStart"/>
-      <w:r>
-        <w:rPr>
-          <w:rFonts w:ascii="Consolas" w:hAnsi="Consolas" w:cs="Consolas"/>
-          <w:b/>
-          <w:color w:val="000000"/>
-        </w:rPr>
-        <w:t>std</w:t>
-      </w:r>
-      <w:proofErr w:type="spellEnd"/>
-      <w:r>
-        <w:rPr>
-          <w:rFonts w:ascii="Consolas" w:hAnsi="Consolas" w:cs="Consolas"/>
-          <w:b/>
-          <w:color w:val="000000"/>
-        </w:rPr>
-        <w:t>::</w:t>
-      </w:r>
-      <w:proofErr w:type="spellStart"/>
-      <w:r>
-        <w:rPr>
-          <w:rFonts w:ascii="Consolas" w:hAnsi="Consolas" w:cs="Consolas"/>
-          <w:b/>
-          <w:color w:val="2B91AF"/>
-        </w:rPr>
-        <w:t>ostream</w:t>
-      </w:r>
-      <w:proofErr w:type="spellEnd"/>
-      <w:r>
-        <w:rPr>
-          <w:rFonts w:eastAsia="Times New Roman" w:cstheme="minorHAnsi"/>
-          <w:color w:val="000000"/>
-          <w:sz w:val="24"/>
-          <w:szCs w:val="24"/>
-        </w:rPr>
-        <w:t xml:space="preserve"> object</w:t>
-      </w:r>
-      <w:r>
-        <w:rPr>
-          <w:rFonts w:eastAsia="Times New Roman" w:cstheme="minorHAnsi"/>
-          <w:color w:val="000000"/>
-          <w:sz w:val="24"/>
-          <w:szCs w:val="24"/>
-        </w:rPr>
-        <w:t>.</w:t>
-      </w:r>
-      <w:r>
-        <w:rPr>
-          <w:rFonts w:eastAsia="Times New Roman" w:cstheme="minorHAnsi"/>
-          <w:color w:val="000000"/>
-          <w:sz w:val="24"/>
-          <w:szCs w:val="24"/>
-        </w:rPr>
-        <w:t xml:space="preserve"> </w:t>
-      </w:r>
-      <w:r>
-        <w:rPr>
-          <w:rFonts w:eastAsia="Times New Roman" w:cstheme="minorHAnsi"/>
-          <w:color w:val="000000"/>
-          <w:sz w:val="24"/>
-          <w:szCs w:val="24"/>
-        </w:rPr>
         <w:t>I</w:t>
       </w:r>
       <w:r>
@@ -11277,7 +11381,17 @@
           <w:sz w:val="24"/>
           <w:szCs w:val="24"/>
         </w:rPr>
-        <w:t>The second part of the step moves the orders that are ready to be moved from each station.</w:t>
+        <w:t xml:space="preserve">The second part of the step moves the </w:t>
+      </w:r>
+      <w:r>
+        <w:rPr>
+          <w:rFonts w:eastAsia="Times New Roman" w:cstheme="minorHAnsi"/>
+          <w:color w:val="000000"/>
+          <w:sz w:val="24"/>
+          <w:szCs w:val="24"/>
+        </w:rPr>
+        <w:lastRenderedPageBreak/>
+        <w:t>orders that are ready to be moved from each station.</w:t>
       </w:r>
       <w:r>
         <w:rPr>
@@ -11403,18 +11517,7 @@
           <w:sz w:val="24"/>
           <w:szCs w:val="24"/>
         </w:rPr>
-        <w:t xml:space="preserve">returns true if all </w:t>
-      </w:r>
-      <w:bookmarkStart w:id="0" w:name="_GoBack"/>
-      <w:bookmarkEnd w:id="0"/>
-      <w:r>
-        <w:rPr>
-          <w:rFonts w:eastAsia="Times New Roman" w:cstheme="minorHAnsi"/>
-          <w:color w:val="000000"/>
-          <w:sz w:val="24"/>
-          <w:szCs w:val="24"/>
-        </w:rPr>
-        <w:t>the orders have been processed; false otherwise</w:t>
+        <w:t>returns true if all the orders have been processed; false otherwise</w:t>
       </w:r>
       <w:r>
         <w:rPr>
@@ -11455,7 +11558,6 @@
           <w:sz w:val="27"/>
           <w:szCs w:val="27"/>
         </w:rPr>
-        <w:lastRenderedPageBreak/>
         <w:t>Milestone Submission</w:t>
       </w:r>
     </w:p>
@@ -15289,7 +15391,7 @@
         <w:sz w:val="20"/>
       </w:rPr>
     </w:lvl>
-    <w:lvl w:ilvl="2" w:tentative="1">
+    <w:lvl w:ilvl="2">
       <w:start w:val="1"/>
       <w:numFmt w:val="bullet"/>
       <w:lvlText w:val=""/>
@@ -17356,7 +17458,7 @@
 </file>
 
 <file path=customXml/itemProps1.xml><?xml version="1.0" encoding="utf-8"?>
-<ds:datastoreItem xmlns:ds="http://schemas.openxmlformats.org/officeDocument/2006/customXml" ds:itemID="{AADA34A4-31A6-4248-BA06-5FC11E093EFC}">
+<ds:datastoreItem xmlns:ds="http://schemas.openxmlformats.org/officeDocument/2006/customXml" ds:itemID="{463E6E79-D19E-42E4-9F36-CEAC79F9FD1F}">
   <ds:schemaRefs>
     <ds:schemaRef ds:uri="http://schemas.openxmlformats.org/officeDocument/2006/bibliography"/>
   </ds:schemaRefs>

</xml_diff>

<commit_message>
version 1.2 run function clarification
</commit_message>
<xml_diff>
--- a/MS3/Milestone 3.docx
+++ b/MS3/Milestone 3.docx
@@ -29,6 +29,23 @@
       <w:r>
         <w:t>Stations and Line Manager</w:t>
       </w:r>
+      <w:r>
+        <w:t xml:space="preserve"> –</w:t>
+      </w:r>
+      <w:r>
+        <w:rPr>
+          <w:color w:val="4F6228" w:themeColor="accent3" w:themeShade="80"/>
+        </w:rPr>
+        <w:t xml:space="preserve"> version 1.</w:t>
+      </w:r>
+      <w:r>
+        <w:rPr>
+          <w:color w:val="4F6228" w:themeColor="accent3" w:themeShade="80"/>
+        </w:rPr>
+        <w:t>2</w:t>
+      </w:r>
+      <w:bookmarkStart w:id="0" w:name="_GoBack"/>
+      <w:bookmarkEnd w:id="0"/>
     </w:p>
     <w:p>
       <w:pPr>
@@ -10154,6 +10171,60 @@
           <w:sz w:val="24"/>
           <w:szCs w:val="24"/>
         </w:rPr>
+        <w:t xml:space="preserve"> addresses that is the index</w:t>
+      </w:r>
+      <w:r>
+        <w:rPr>
+          <w:rFonts w:eastAsia="Times New Roman" w:cstheme="minorHAnsi"/>
+          <w:color w:val="000000"/>
+          <w:sz w:val="24"/>
+          <w:szCs w:val="24"/>
+        </w:rPr>
+        <w:t xml:space="preserve"> the next </w:t>
+      </w:r>
+      <w:r>
+        <w:rPr>
+          <w:rFonts w:eastAsia="Times New Roman" w:cstheme="minorHAnsi"/>
+          <w:color w:val="000000"/>
+          <w:sz w:val="24"/>
+          <w:szCs w:val="24"/>
+        </w:rPr>
+        <w:t>s</w:t>
+      </w:r>
+      <w:r>
+        <w:rPr>
+          <w:rFonts w:eastAsia="Times New Roman" w:cstheme="minorHAnsi"/>
+          <w:color w:val="000000"/>
+          <w:sz w:val="24"/>
+          <w:szCs w:val="24"/>
+        </w:rPr>
+        <w:t xml:space="preserve">tation in </w:t>
+      </w:r>
+      <w:r>
+        <w:rPr>
+          <w:rFonts w:eastAsia="Times New Roman" w:cstheme="minorHAnsi"/>
+          <w:color w:val="000000"/>
+          <w:sz w:val="24"/>
+          <w:szCs w:val="24"/>
+        </w:rPr>
+        <w:t xml:space="preserve">the </w:t>
+      </w:r>
+      <w:r>
+        <w:rPr>
+          <w:rFonts w:eastAsia="Times New Roman" w:cstheme="minorHAnsi"/>
+          <w:color w:val="000000"/>
+          <w:sz w:val="24"/>
+          <w:szCs w:val="24"/>
+        </w:rPr>
+        <w:t>assembly line;</w:t>
+      </w:r>
+      <w:r>
+        <w:rPr>
+          <w:rFonts w:eastAsia="Times New Roman" w:cstheme="minorHAnsi"/>
+          <w:color w:val="000000"/>
+          <w:sz w:val="24"/>
+          <w:szCs w:val="24"/>
+        </w:rPr>
         <w:t xml:space="preserve"> </w:t>
       </w:r>
       <w:r>
@@ -10163,101 +10234,7 @@
           <w:sz w:val="24"/>
           <w:szCs w:val="24"/>
         </w:rPr>
-        <w:t>addresses that is the index</w:t>
-      </w:r>
-      <w:r>
-        <w:rPr>
-          <w:rFonts w:eastAsia="Times New Roman" w:cstheme="minorHAnsi"/>
-          <w:color w:val="000000"/>
-          <w:sz w:val="24"/>
-          <w:szCs w:val="24"/>
-        </w:rPr>
-        <w:t xml:space="preserve"> </w:t>
-      </w:r>
-      <w:proofErr w:type="spellStart"/>
-      <w:r>
-        <w:rPr>
-          <w:rFonts w:eastAsia="Times New Roman" w:cstheme="minorHAnsi"/>
-          <w:color w:val="000000"/>
-          <w:sz w:val="24"/>
-          <w:szCs w:val="24"/>
-        </w:rPr>
-        <w:t>the</w:t>
-      </w:r>
-      <w:proofErr w:type="spellEnd"/>
-      <w:r>
-        <w:rPr>
-          <w:rFonts w:eastAsia="Times New Roman" w:cstheme="minorHAnsi"/>
-          <w:color w:val="000000"/>
-          <w:sz w:val="24"/>
-          <w:szCs w:val="24"/>
-        </w:rPr>
-        <w:t xml:space="preserve"> next </w:t>
-      </w:r>
-      <w:r>
-        <w:rPr>
-          <w:rFonts w:eastAsia="Times New Roman" w:cstheme="minorHAnsi"/>
-          <w:color w:val="000000"/>
-          <w:sz w:val="24"/>
-          <w:szCs w:val="24"/>
-        </w:rPr>
-        <w:t>s</w:t>
-      </w:r>
-      <w:r>
-        <w:rPr>
-          <w:rFonts w:eastAsia="Times New Roman" w:cstheme="minorHAnsi"/>
-          <w:color w:val="000000"/>
-          <w:sz w:val="24"/>
-          <w:szCs w:val="24"/>
-        </w:rPr>
-        <w:t xml:space="preserve">tation in </w:t>
-      </w:r>
-      <w:r>
-        <w:rPr>
-          <w:rFonts w:eastAsia="Times New Roman" w:cstheme="minorHAnsi"/>
-          <w:color w:val="000000"/>
-          <w:sz w:val="24"/>
-          <w:szCs w:val="24"/>
-        </w:rPr>
-        <w:t xml:space="preserve">the </w:t>
-      </w:r>
-      <w:r>
-        <w:rPr>
-          <w:rFonts w:eastAsia="Times New Roman" w:cstheme="minorHAnsi"/>
-          <w:color w:val="000000"/>
-          <w:sz w:val="24"/>
-          <w:szCs w:val="24"/>
-        </w:rPr>
-        <w:t>assembly line;</w:t>
-      </w:r>
-      <w:r>
-        <w:rPr>
-          <w:rFonts w:eastAsia="Times New Roman" w:cstheme="minorHAnsi"/>
-          <w:color w:val="000000"/>
-          <w:sz w:val="24"/>
-          <w:szCs w:val="24"/>
-        </w:rPr>
-        <w:t xml:space="preserve"> </w:t>
-      </w:r>
-      <w:r>
-        <w:rPr>
-          <w:rFonts w:eastAsia="Times New Roman" w:cstheme="minorHAnsi"/>
-          <w:color w:val="000000"/>
-          <w:sz w:val="24"/>
-          <w:szCs w:val="24"/>
-        </w:rPr>
-        <w:t>for example, the vector {2, 3, 1, 5, 0} represents the following set of</w:t>
-      </w:r>
-      <w:bookmarkStart w:id="0" w:name="_GoBack"/>
-      <w:bookmarkEnd w:id="0"/>
-      <w:r>
-        <w:rPr>
-          <w:rFonts w:eastAsia="Times New Roman" w:cstheme="minorHAnsi"/>
-          <w:color w:val="000000"/>
-          <w:sz w:val="24"/>
-          <w:szCs w:val="24"/>
-        </w:rPr>
-        <w:t xml:space="preserve"> </w:t>
+        <w:t xml:space="preserve">for example, the vector {2, 3, 1, 5, 0} represents the following set of </w:t>
       </w:r>
       <w:r>
         <w:rPr>
@@ -10276,16 +10253,7 @@
           <w:sz w:val="24"/>
           <w:szCs w:val="24"/>
         </w:rPr>
-        <w:t xml:space="preserve"> </w:t>
-      </w:r>
-      <w:r>
-        <w:rPr>
-          <w:rFonts w:eastAsia="Times New Roman" w:cstheme="minorHAnsi"/>
-          <w:color w:val="000000"/>
-          <w:sz w:val="24"/>
-          <w:szCs w:val="24"/>
-        </w:rPr>
-        <w:t>connections:</w:t>
+        <w:t xml:space="preserve"> connections:</w:t>
       </w:r>
     </w:p>
     <w:p>
@@ -11170,7 +11138,7 @@
       <w:r>
         <w:rPr>
           <w:rFonts w:eastAsia="Times New Roman" w:cstheme="minorHAnsi"/>
-          <w:color w:val="000000"/>
+          <w:color w:val="4F6228" w:themeColor="accent3" w:themeShade="80"/>
           <w:sz w:val="24"/>
           <w:szCs w:val="24"/>
         </w:rPr>
@@ -11179,7 +11147,7 @@
       <w:r>
         <w:rPr>
           <w:rFonts w:eastAsia="Times New Roman" w:cstheme="minorHAnsi"/>
-          <w:color w:val="000000"/>
+          <w:color w:val="4F6228" w:themeColor="accent3" w:themeShade="80"/>
           <w:sz w:val="24"/>
           <w:szCs w:val="24"/>
         </w:rPr>
@@ -11188,7 +11156,7 @@
       <w:r>
         <w:rPr>
           <w:rFonts w:eastAsia="Times New Roman" w:cstheme="minorHAnsi"/>
-          <w:color w:val="000000"/>
+          <w:color w:val="4F6228" w:themeColor="accent3" w:themeShade="80"/>
           <w:sz w:val="24"/>
           <w:szCs w:val="24"/>
         </w:rPr>
@@ -11197,7 +11165,7 @@
       <w:r>
         <w:rPr>
           <w:rFonts w:eastAsia="Times New Roman" w:cstheme="minorHAnsi"/>
-          <w:color w:val="000000"/>
+          <w:color w:val="4F6228" w:themeColor="accent3" w:themeShade="80"/>
           <w:sz w:val="24"/>
           <w:szCs w:val="24"/>
         </w:rPr>
@@ -11206,7 +11174,7 @@
       <w:r>
         <w:rPr>
           <w:rFonts w:eastAsia="Times New Roman" w:cstheme="minorHAnsi"/>
-          <w:color w:val="000000"/>
+          <w:color w:val="4F6228" w:themeColor="accent3" w:themeShade="80"/>
           <w:sz w:val="24"/>
           <w:szCs w:val="24"/>
         </w:rPr>
@@ -11215,7 +11183,7 @@
       <w:r>
         <w:rPr>
           <w:rFonts w:eastAsia="Times New Roman" w:cstheme="minorHAnsi"/>
-          <w:color w:val="000000"/>
+          <w:color w:val="4F6228" w:themeColor="accent3" w:themeShade="80"/>
           <w:sz w:val="24"/>
           <w:szCs w:val="24"/>
         </w:rPr>
@@ -11224,7 +11192,7 @@
       <w:r>
         <w:rPr>
           <w:rFonts w:eastAsia="Times New Roman" w:cstheme="minorHAnsi"/>
-          <w:color w:val="000000"/>
+          <w:color w:val="4F6228" w:themeColor="accent3" w:themeShade="80"/>
           <w:sz w:val="24"/>
           <w:szCs w:val="24"/>
         </w:rPr>
@@ -11233,7 +11201,7 @@
       <w:r>
         <w:rPr>
           <w:rFonts w:eastAsia="Times New Roman" w:cstheme="minorHAnsi"/>
-          <w:color w:val="000000"/>
+          <w:color w:val="4F6228" w:themeColor="accent3" w:themeShade="80"/>
           <w:sz w:val="24"/>
           <w:szCs w:val="24"/>
         </w:rPr>
@@ -11242,7 +11210,7 @@
       <w:r>
         <w:rPr>
           <w:rFonts w:eastAsia="Times New Roman" w:cstheme="minorHAnsi"/>
-          <w:color w:val="000000"/>
+          <w:color w:val="4F6228" w:themeColor="accent3" w:themeShade="80"/>
           <w:sz w:val="24"/>
           <w:szCs w:val="24"/>
         </w:rPr>
@@ -11251,7 +11219,7 @@
       <w:r>
         <w:rPr>
           <w:rFonts w:eastAsia="Times New Roman" w:cstheme="minorHAnsi"/>
-          <w:color w:val="000000"/>
+          <w:color w:val="4F6228" w:themeColor="accent3" w:themeShade="80"/>
           <w:sz w:val="24"/>
           <w:szCs w:val="24"/>
         </w:rPr>
@@ -11260,7 +11228,7 @@
       <w:r>
         <w:rPr>
           <w:rFonts w:eastAsia="Times New Roman" w:cstheme="minorHAnsi"/>
-          <w:color w:val="000000"/>
+          <w:color w:val="4F6228" w:themeColor="accent3" w:themeShade="80"/>
           <w:sz w:val="24"/>
           <w:szCs w:val="24"/>
         </w:rPr>
@@ -11269,7 +11237,7 @@
       <w:r>
         <w:rPr>
           <w:rFonts w:eastAsia="Times New Roman" w:cstheme="minorHAnsi"/>
-          <w:color w:val="000000"/>
+          <w:color w:val="4F6228" w:themeColor="accent3" w:themeShade="80"/>
           <w:sz w:val="24"/>
           <w:szCs w:val="24"/>
         </w:rPr>
@@ -11278,7 +11246,7 @@
       <w:r>
         <w:rPr>
           <w:rFonts w:eastAsia="Times New Roman" w:cstheme="minorHAnsi"/>
-          <w:color w:val="000000"/>
+          <w:color w:val="4F6228" w:themeColor="accent3" w:themeShade="80"/>
           <w:sz w:val="24"/>
           <w:szCs w:val="24"/>
         </w:rPr>
@@ -11287,16 +11255,25 @@
       <w:r>
         <w:rPr>
           <w:rFonts w:eastAsia="Times New Roman" w:cstheme="minorHAnsi"/>
-          <w:color w:val="000000"/>
-          <w:sz w:val="24"/>
-          <w:szCs w:val="24"/>
-        </w:rPr>
-        <w:t xml:space="preserve"> and then</w:t>
-      </w:r>
-      <w:r>
-        <w:rPr>
-          <w:rFonts w:eastAsia="Times New Roman" w:cstheme="minorHAnsi"/>
-          <w:color w:val="000000"/>
+          <w:color w:val="4F6228" w:themeColor="accent3" w:themeShade="80"/>
+          <w:sz w:val="24"/>
+          <w:szCs w:val="24"/>
+        </w:rPr>
+        <w:t>. This function</w:t>
+      </w:r>
+      <w:r>
+        <w:rPr>
+          <w:rFonts w:eastAsia="Times New Roman" w:cstheme="minorHAnsi"/>
+          <w:color w:val="4F6228" w:themeColor="accent3" w:themeShade="80"/>
+          <w:sz w:val="24"/>
+          <w:szCs w:val="24"/>
+        </w:rPr>
+        <w:t xml:space="preserve"> then</w:t>
+      </w:r>
+      <w:r>
+        <w:rPr>
+          <w:rFonts w:eastAsia="Times New Roman" w:cstheme="minorHAnsi"/>
+          <w:color w:val="4F6228" w:themeColor="accent3" w:themeShade="80"/>
           <w:sz w:val="24"/>
           <w:szCs w:val="24"/>
         </w:rPr>
@@ -11305,7 +11282,7 @@
       <w:r>
         <w:rPr>
           <w:rFonts w:eastAsia="Times New Roman" w:cstheme="minorHAnsi"/>
-          <w:color w:val="000000"/>
+          <w:color w:val="4F6228" w:themeColor="accent3" w:themeShade="80"/>
           <w:sz w:val="24"/>
           <w:szCs w:val="24"/>
         </w:rPr>
@@ -11314,188 +11291,269 @@
       <w:r>
         <w:rPr>
           <w:rFonts w:eastAsia="Times New Roman" w:cstheme="minorHAnsi"/>
-          <w:color w:val="000000"/>
-          <w:sz w:val="24"/>
-          <w:szCs w:val="24"/>
-        </w:rPr>
-        <w:t xml:space="preserve"> step of the assembly process</w:t>
-      </w:r>
-      <w:r>
-        <w:rPr>
-          <w:rFonts w:eastAsia="Times New Roman" w:cstheme="minorHAnsi"/>
-          <w:color w:val="000000"/>
-          <w:sz w:val="24"/>
-          <w:szCs w:val="24"/>
-        </w:rPr>
-        <w:t xml:space="preserve"> at all stations on the line</w:t>
-      </w:r>
-      <w:r>
-        <w:rPr>
-          <w:rFonts w:eastAsia="Times New Roman" w:cstheme="minorHAnsi"/>
-          <w:color w:val="000000"/>
-          <w:sz w:val="24"/>
-          <w:szCs w:val="24"/>
-        </w:rPr>
-        <w:t xml:space="preserve">. </w:t>
-      </w:r>
-      <w:r>
-        <w:rPr>
-          <w:rFonts w:eastAsia="Times New Roman" w:cstheme="minorHAnsi"/>
-          <w:color w:val="000000"/>
-          <w:sz w:val="24"/>
-          <w:szCs w:val="24"/>
-        </w:rPr>
-        <w:t>In the first part of that step, this function</w:t>
-      </w:r>
-      <w:r>
-        <w:rPr>
-          <w:rFonts w:eastAsia="Times New Roman" w:cstheme="minorHAnsi"/>
-          <w:color w:val="000000"/>
-          <w:sz w:val="24"/>
-          <w:szCs w:val="24"/>
-        </w:rPr>
-        <w:t xml:space="preserve"> fills </w:t>
-      </w:r>
-      <w:r>
-        <w:rPr>
-          <w:rFonts w:eastAsia="Times New Roman" w:cstheme="minorHAnsi"/>
-          <w:color w:val="000000"/>
-          <w:sz w:val="24"/>
-          <w:szCs w:val="24"/>
-        </w:rPr>
-        <w:t xml:space="preserve">a customer order with </w:t>
-      </w:r>
-      <w:r>
-        <w:rPr>
-          <w:rFonts w:eastAsia="Times New Roman" w:cstheme="minorHAnsi"/>
-          <w:color w:val="000000"/>
-          <w:sz w:val="24"/>
-          <w:szCs w:val="24"/>
-        </w:rPr>
-        <w:t xml:space="preserve">one item at each station. </w:t>
-      </w:r>
-      <w:r>
-        <w:rPr>
-          <w:rFonts w:eastAsia="Times New Roman" w:cstheme="minorHAnsi"/>
-          <w:color w:val="000000"/>
-          <w:sz w:val="24"/>
-          <w:szCs w:val="24"/>
-        </w:rPr>
-        <w:t xml:space="preserve">The second part of the step moves the </w:t>
-      </w:r>
-      <w:r>
-        <w:rPr>
-          <w:rFonts w:eastAsia="Times New Roman" w:cstheme="minorHAnsi"/>
-          <w:color w:val="000000"/>
+          <w:color w:val="4F6228" w:themeColor="accent3" w:themeShade="80"/>
+          <w:sz w:val="24"/>
+          <w:szCs w:val="24"/>
+        </w:rPr>
+        <w:t xml:space="preserve"> </w:t>
+      </w:r>
+      <w:r>
+        <w:rPr>
+          <w:rFonts w:eastAsia="Times New Roman" w:cstheme="minorHAnsi"/>
+          <w:color w:val="4F6228" w:themeColor="accent3" w:themeShade="80"/>
+          <w:sz w:val="24"/>
+          <w:szCs w:val="24"/>
+        </w:rPr>
+        <w:t xml:space="preserve">fill </w:t>
+      </w:r>
+      <w:r>
+        <w:rPr>
+          <w:rFonts w:eastAsia="Times New Roman" w:cstheme="minorHAnsi"/>
+          <w:color w:val="4F6228" w:themeColor="accent3" w:themeShade="80"/>
+          <w:sz w:val="24"/>
+          <w:szCs w:val="24"/>
+        </w:rPr>
+        <w:t>step of the assembly process</w:t>
+      </w:r>
+      <w:r>
+        <w:rPr>
+          <w:rFonts w:eastAsia="Times New Roman" w:cstheme="minorHAnsi"/>
+          <w:color w:val="4F6228" w:themeColor="accent3" w:themeShade="80"/>
+          <w:sz w:val="24"/>
+          <w:szCs w:val="24"/>
+        </w:rPr>
+        <w:t xml:space="preserve"> at </w:t>
+      </w:r>
+      <w:r>
+        <w:rPr>
+          <w:rFonts w:eastAsia="Times New Roman" w:cstheme="minorHAnsi"/>
+          <w:color w:val="4F6228" w:themeColor="accent3" w:themeShade="80"/>
+          <w:sz w:val="24"/>
+          <w:szCs w:val="24"/>
+        </w:rPr>
+        <w:t>each</w:t>
+      </w:r>
+      <w:r>
+        <w:rPr>
+          <w:rFonts w:eastAsia="Times New Roman" w:cstheme="minorHAnsi"/>
+          <w:color w:val="4F6228" w:themeColor="accent3" w:themeShade="80"/>
+          <w:sz w:val="24"/>
+          <w:szCs w:val="24"/>
+        </w:rPr>
+        <w:t xml:space="preserve"> station on the line</w:t>
+      </w:r>
+      <w:r>
+        <w:rPr>
+          <w:rFonts w:eastAsia="Times New Roman" w:cstheme="minorHAnsi"/>
+          <w:color w:val="4F6228" w:themeColor="accent3" w:themeShade="80"/>
+          <w:sz w:val="24"/>
+          <w:szCs w:val="24"/>
+        </w:rPr>
+        <w:t>, by</w:t>
+      </w:r>
+      <w:r>
+        <w:rPr>
+          <w:rFonts w:eastAsia="Times New Roman" w:cstheme="minorHAnsi"/>
+          <w:color w:val="4F6228" w:themeColor="accent3" w:themeShade="80"/>
+          <w:sz w:val="24"/>
+          <w:szCs w:val="24"/>
+        </w:rPr>
+        <w:t xml:space="preserve"> fill</w:t>
+      </w:r>
+      <w:r>
+        <w:rPr>
+          <w:rFonts w:eastAsia="Times New Roman" w:cstheme="minorHAnsi"/>
+          <w:color w:val="4F6228" w:themeColor="accent3" w:themeShade="80"/>
+          <w:sz w:val="24"/>
+          <w:szCs w:val="24"/>
+        </w:rPr>
+        <w:t>ing</w:t>
+      </w:r>
+      <w:r>
+        <w:rPr>
+          <w:rFonts w:eastAsia="Times New Roman" w:cstheme="minorHAnsi"/>
+          <w:color w:val="4F6228" w:themeColor="accent3" w:themeShade="80"/>
+          <w:sz w:val="24"/>
+          <w:szCs w:val="24"/>
+        </w:rPr>
+        <w:t xml:space="preserve"> the customer order </w:t>
+      </w:r>
+      <w:r>
+        <w:rPr>
+          <w:rFonts w:eastAsia="Times New Roman" w:cstheme="minorHAnsi"/>
+          <w:color w:val="4F6228" w:themeColor="accent3" w:themeShade="80"/>
+          <w:sz w:val="24"/>
+          <w:szCs w:val="24"/>
+        </w:rPr>
+        <w:t xml:space="preserve">at each station </w:t>
+      </w:r>
+      <w:r>
+        <w:rPr>
+          <w:rFonts w:eastAsia="Times New Roman" w:cstheme="minorHAnsi"/>
+          <w:color w:val="4F6228" w:themeColor="accent3" w:themeShade="80"/>
+          <w:sz w:val="24"/>
+          <w:szCs w:val="24"/>
+        </w:rPr>
+        <w:t>with one item from th</w:t>
+      </w:r>
+      <w:r>
+        <w:rPr>
+          <w:rFonts w:eastAsia="Times New Roman" w:cstheme="minorHAnsi"/>
+          <w:color w:val="4F6228" w:themeColor="accent3" w:themeShade="80"/>
+          <w:sz w:val="24"/>
+          <w:szCs w:val="24"/>
+        </w:rPr>
+        <w:t>at</w:t>
+      </w:r>
+      <w:r>
+        <w:rPr>
+          <w:rFonts w:eastAsia="Times New Roman" w:cstheme="minorHAnsi"/>
+          <w:color w:val="4F6228" w:themeColor="accent3" w:themeShade="80"/>
+          <w:sz w:val="24"/>
+          <w:szCs w:val="24"/>
+        </w:rPr>
+        <w:t xml:space="preserve"> station if requested. </w:t>
+      </w:r>
+      <w:r>
+        <w:rPr>
+          <w:rFonts w:eastAsia="Times New Roman" w:cstheme="minorHAnsi"/>
+          <w:color w:val="4F6228" w:themeColor="accent3" w:themeShade="80"/>
+          <w:sz w:val="24"/>
+          <w:szCs w:val="24"/>
+        </w:rPr>
+        <w:t xml:space="preserve">Once this filling step is done </w:t>
+      </w:r>
+      <w:r>
+        <w:rPr>
+          <w:rFonts w:eastAsia="Times New Roman" w:cstheme="minorHAnsi"/>
+          <w:color w:val="4F6228" w:themeColor="accent3" w:themeShade="80"/>
           <w:sz w:val="24"/>
           <w:szCs w:val="24"/>
         </w:rPr>
         <w:lastRenderedPageBreak/>
-        <w:t>orders that are ready to be moved from each station.</w:t>
-      </w:r>
-      <w:r>
-        <w:rPr>
-          <w:rFonts w:eastAsia="Times New Roman" w:cstheme="minorHAnsi"/>
-          <w:color w:val="000000"/>
-          <w:sz w:val="24"/>
-          <w:szCs w:val="24"/>
-        </w:rPr>
-        <w:t xml:space="preserve"> If a</w:t>
-      </w:r>
-      <w:r>
-        <w:rPr>
-          <w:rFonts w:eastAsia="Times New Roman" w:cstheme="minorHAnsi"/>
-          <w:color w:val="000000"/>
-          <w:sz w:val="24"/>
-          <w:szCs w:val="24"/>
-        </w:rPr>
-        <w:t xml:space="preserve"> station has an order to move, </w:t>
-      </w:r>
-      <w:r>
-        <w:rPr>
-          <w:rFonts w:eastAsia="Times New Roman" w:cstheme="minorHAnsi"/>
-          <w:color w:val="000000"/>
-          <w:sz w:val="24"/>
-          <w:szCs w:val="24"/>
-        </w:rPr>
-        <w:t>the current object</w:t>
-      </w:r>
-      <w:r>
-        <w:rPr>
-          <w:rFonts w:eastAsia="Times New Roman" w:cstheme="minorHAnsi"/>
-          <w:color w:val="000000"/>
-          <w:sz w:val="24"/>
-          <w:szCs w:val="24"/>
-        </w:rPr>
-        <w:t xml:space="preserve"> moves that order to the next station. If </w:t>
-      </w:r>
-      <w:r>
-        <w:rPr>
-          <w:rFonts w:eastAsia="Times New Roman" w:cstheme="minorHAnsi"/>
-          <w:color w:val="000000"/>
-          <w:sz w:val="24"/>
-          <w:szCs w:val="24"/>
-        </w:rPr>
-        <w:t>the</w:t>
-      </w:r>
-      <w:r>
-        <w:rPr>
-          <w:rFonts w:eastAsia="Times New Roman" w:cstheme="minorHAnsi"/>
-          <w:color w:val="000000"/>
-          <w:sz w:val="24"/>
-          <w:szCs w:val="24"/>
-        </w:rPr>
-        <w:t xml:space="preserve"> order to be moved is at the last station</w:t>
-      </w:r>
-      <w:r>
-        <w:rPr>
-          <w:rFonts w:eastAsia="Times New Roman" w:cstheme="minorHAnsi"/>
-          <w:color w:val="000000"/>
-          <w:sz w:val="24"/>
-          <w:szCs w:val="24"/>
-        </w:rPr>
-        <w:t>,</w:t>
-      </w:r>
-      <w:r>
-        <w:rPr>
-          <w:rFonts w:eastAsia="Times New Roman" w:cstheme="minorHAnsi"/>
-          <w:color w:val="000000"/>
-          <w:sz w:val="24"/>
-          <w:szCs w:val="24"/>
-        </w:rPr>
-        <w:t xml:space="preserve"> this function moves it to the back of </w:t>
-      </w:r>
-      <w:r>
-        <w:rPr>
-          <w:rFonts w:eastAsia="Times New Roman" w:cstheme="minorHAnsi"/>
-          <w:color w:val="000000"/>
-          <w:sz w:val="24"/>
-          <w:szCs w:val="24"/>
-        </w:rPr>
-        <w:t xml:space="preserve">either </w:t>
-      </w:r>
-      <w:r>
-        <w:rPr>
-          <w:rFonts w:eastAsia="Times New Roman" w:cstheme="minorHAnsi"/>
-          <w:color w:val="000000"/>
-          <w:sz w:val="24"/>
-          <w:szCs w:val="24"/>
-        </w:rPr>
-        <w:t>the completed orders queue or the incomplete orders queue</w:t>
-      </w:r>
-      <w:r>
-        <w:rPr>
-          <w:rFonts w:eastAsia="Times New Roman" w:cstheme="minorHAnsi"/>
-          <w:color w:val="000000"/>
-          <w:sz w:val="24"/>
-          <w:szCs w:val="24"/>
-        </w:rPr>
-        <w:t xml:space="preserve">. </w:t>
-      </w:r>
-      <w:r>
-        <w:rPr>
-          <w:rFonts w:eastAsia="Times New Roman" w:cstheme="minorHAnsi"/>
-          <w:color w:val="000000"/>
+        <w:t>at each station</w:t>
+      </w:r>
+      <w:r>
+        <w:rPr>
+          <w:rFonts w:eastAsia="Times New Roman" w:cstheme="minorHAnsi"/>
+          <w:color w:val="4F6228" w:themeColor="accent3" w:themeShade="80"/>
+          <w:sz w:val="24"/>
+          <w:szCs w:val="24"/>
+        </w:rPr>
+        <w:t xml:space="preserve">, this function checks if there is a </w:t>
+      </w:r>
+      <w:r>
+        <w:rPr>
+          <w:rFonts w:eastAsia="Times New Roman" w:cstheme="minorHAnsi"/>
+          <w:color w:val="4F6228" w:themeColor="accent3" w:themeShade="80"/>
+          <w:sz w:val="24"/>
+          <w:szCs w:val="24"/>
+        </w:rPr>
+        <w:t xml:space="preserve">customer </w:t>
+      </w:r>
+      <w:r>
+        <w:rPr>
+          <w:rFonts w:eastAsia="Times New Roman" w:cstheme="minorHAnsi"/>
+          <w:color w:val="4F6228" w:themeColor="accent3" w:themeShade="80"/>
+          <w:sz w:val="24"/>
+          <w:szCs w:val="24"/>
+        </w:rPr>
+        <w:t>order to be released at each station on the line in the order</w:t>
+      </w:r>
+      <w:r>
+        <w:rPr>
+          <w:rFonts w:eastAsia="Times New Roman" w:cstheme="minorHAnsi"/>
+          <w:color w:val="4F6228" w:themeColor="accent3" w:themeShade="80"/>
+          <w:sz w:val="24"/>
+          <w:szCs w:val="24"/>
+        </w:rPr>
+        <w:t xml:space="preserve"> in which the user has specified</w:t>
+      </w:r>
+      <w:r>
+        <w:rPr>
+          <w:rFonts w:eastAsia="Times New Roman" w:cstheme="minorHAnsi"/>
+          <w:color w:val="4F6228" w:themeColor="accent3" w:themeShade="80"/>
+          <w:sz w:val="24"/>
+          <w:szCs w:val="24"/>
+        </w:rPr>
+        <w:t xml:space="preserve">. If there is an order to be released, this function releases the order from the station. If the station is not the last station, this function moves the order to the next station. If the station is the last </w:t>
+      </w:r>
+      <w:r>
+        <w:rPr>
+          <w:rFonts w:eastAsia="Times New Roman" w:cstheme="minorHAnsi"/>
+          <w:color w:val="4F6228" w:themeColor="accent3" w:themeShade="80"/>
+          <w:sz w:val="24"/>
+          <w:szCs w:val="24"/>
+        </w:rPr>
+        <w:t>one</w:t>
+      </w:r>
+      <w:r>
+        <w:rPr>
+          <w:rFonts w:eastAsia="Times New Roman" w:cstheme="minorHAnsi"/>
+          <w:color w:val="4F6228" w:themeColor="accent3" w:themeShade="80"/>
+          <w:sz w:val="24"/>
+          <w:szCs w:val="24"/>
+        </w:rPr>
+        <w:t xml:space="preserve">, this function moves the order to the completed or incomplete set as appropriate. </w:t>
+      </w:r>
+      <w:r>
+        <w:rPr>
+          <w:rFonts w:eastAsia="Times New Roman" w:cstheme="minorHAnsi"/>
+          <w:color w:val="4F6228" w:themeColor="accent3" w:themeShade="80"/>
+          <w:sz w:val="24"/>
+          <w:szCs w:val="24"/>
+        </w:rPr>
+        <w:t>Note that t</w:t>
+      </w:r>
+      <w:r>
+        <w:rPr>
+          <w:rFonts w:eastAsia="Times New Roman" w:cstheme="minorHAnsi"/>
+          <w:color w:val="4F6228" w:themeColor="accent3" w:themeShade="80"/>
+          <w:sz w:val="24"/>
+          <w:szCs w:val="24"/>
+        </w:rPr>
+        <w:t xml:space="preserve">his function executes this step on all the stations in the order in which the user has entered the stations, </w:t>
+      </w:r>
+      <w:r>
+        <w:rPr>
+          <w:rFonts w:eastAsia="Times New Roman" w:cstheme="minorHAnsi"/>
+          <w:color w:val="4F6228" w:themeColor="accent3" w:themeShade="80"/>
+          <w:sz w:val="24"/>
+          <w:szCs w:val="24"/>
+        </w:rPr>
+        <w:t xml:space="preserve">and </w:t>
+      </w:r>
+      <w:r>
+        <w:rPr>
+          <w:rFonts w:eastAsia="Times New Roman" w:cstheme="minorHAnsi"/>
+          <w:color w:val="4F6228" w:themeColor="accent3" w:themeShade="80"/>
+          <w:sz w:val="24"/>
+          <w:szCs w:val="24"/>
+        </w:rPr>
+        <w:t xml:space="preserve">not necessarily in the order of their linkage. (This </w:t>
+      </w:r>
+      <w:r>
+        <w:rPr>
+          <w:rFonts w:eastAsia="Times New Roman" w:cstheme="minorHAnsi"/>
+          <w:color w:val="4F6228" w:themeColor="accent3" w:themeShade="80"/>
+          <w:sz w:val="24"/>
+          <w:szCs w:val="24"/>
+        </w:rPr>
+        <w:t xml:space="preserve">execution </w:t>
+      </w:r>
+      <w:r>
+        <w:rPr>
+          <w:rFonts w:eastAsia="Times New Roman" w:cstheme="minorHAnsi"/>
+          <w:color w:val="4F6228" w:themeColor="accent3" w:themeShade="80"/>
+          <w:sz w:val="24"/>
+          <w:szCs w:val="24"/>
+        </w:rPr>
+        <w:t xml:space="preserve">order is important for matching the intermediate output generated by this function). </w:t>
+      </w:r>
+      <w:r>
+        <w:rPr>
+          <w:rFonts w:eastAsia="Times New Roman" w:cstheme="minorHAnsi"/>
+          <w:color w:val="4F6228" w:themeColor="accent3" w:themeShade="80"/>
           <w:sz w:val="24"/>
           <w:szCs w:val="24"/>
         </w:rPr>
@@ -11504,7 +11562,7 @@
       <w:r>
         <w:rPr>
           <w:rFonts w:eastAsia="Times New Roman" w:cstheme="minorHAnsi"/>
-          <w:color w:val="000000"/>
+          <w:color w:val="4F6228" w:themeColor="accent3" w:themeShade="80"/>
           <w:sz w:val="24"/>
           <w:szCs w:val="24"/>
         </w:rPr>
@@ -11513,7 +11571,7 @@
       <w:r>
         <w:rPr>
           <w:rFonts w:eastAsia="Times New Roman" w:cstheme="minorHAnsi"/>
-          <w:color w:val="000000"/>
+          <w:color w:val="4F6228" w:themeColor="accent3" w:themeShade="80"/>
           <w:sz w:val="24"/>
           <w:szCs w:val="24"/>
         </w:rPr>
@@ -11522,7 +11580,7 @@
       <w:r>
         <w:rPr>
           <w:rFonts w:eastAsia="Times New Roman" w:cstheme="minorHAnsi"/>
-          <w:color w:val="000000"/>
+          <w:color w:val="4F6228" w:themeColor="accent3" w:themeShade="80"/>
           <w:sz w:val="24"/>
           <w:szCs w:val="24"/>
         </w:rPr>
@@ -17458,7 +17516,7 @@
 </file>
 
 <file path=customXml/itemProps1.xml><?xml version="1.0" encoding="utf-8"?>
-<ds:datastoreItem xmlns:ds="http://schemas.openxmlformats.org/officeDocument/2006/customXml" ds:itemID="{463E6E79-D19E-42E4-9F36-CEAC79F9FD1F}">
+<ds:datastoreItem xmlns:ds="http://schemas.openxmlformats.org/officeDocument/2006/customXml" ds:itemID="{68AEEF6A-CA9D-4419-ADE3-0B4B00D164FC}">
   <ds:schemaRefs>
     <ds:schemaRef ds:uri="http://schemas.openxmlformats.org/officeDocument/2006/bibliography"/>
   </ds:schemaRefs>

</xml_diff>